<commit_message>
Changes after Meeting with Shah
</commit_message>
<xml_diff>
--- a/Deliverables/2. Project Vision + High Level Requirements/High Level Requirements/High Level Requirements v0.2.docx
+++ b/Deliverables/2. Project Vision + High Level Requirements/High Level Requirements/High Level Requirements v0.2.docx
@@ -412,9 +412,19 @@
             <w:pPr>
               <w:spacing w:before="40" w:after="40"/>
             </w:pPr>
-            <w:r>
-              <w:t>Pavle Boraniev</w:t>
-            </w:r>
+            <w:proofErr w:type="spellStart"/>
+            <w:r>
+              <w:t>Pavle</w:t>
+            </w:r>
+            <w:proofErr w:type="spellEnd"/>
+            <w:r>
+              <w:t xml:space="preserve"> </w:t>
+            </w:r>
+            <w:proofErr w:type="spellStart"/>
+            <w:r>
+              <w:t>Boraniev</w:t>
+            </w:r>
+            <w:proofErr w:type="spellEnd"/>
           </w:p>
         </w:tc>
         <w:tc>
@@ -645,8 +655,13 @@
             <w:pPr>
               <w:spacing w:before="40" w:after="40"/>
             </w:pPr>
-            <w:r>
-              <w:t>Anjana Shah</w:t>
+            <w:proofErr w:type="spellStart"/>
+            <w:r>
+              <w:t>Anjana</w:t>
+            </w:r>
+            <w:proofErr w:type="spellEnd"/>
+            <w:r>
+              <w:t xml:space="preserve"> Shah</w:t>
             </w:r>
           </w:p>
         </w:tc>
@@ -957,8 +972,19 @@
                 <w:szCs w:val="24"/>
                 <w:lang w:eastAsia="ja-JP"/>
               </w:rPr>
-              <w:t>Team Obiwan</w:t>
-            </w:r>
+              <w:t xml:space="preserve">Team </w:t>
+            </w:r>
+            <w:proofErr w:type="spellStart"/>
+            <w:r>
+              <w:rPr>
+                <w:rFonts w:ascii="Times New Roman" w:hAnsi="Times New Roman"/>
+                <w:sz w:val="24"/>
+                <w:szCs w:val="24"/>
+                <w:lang w:eastAsia="ja-JP"/>
+              </w:rPr>
+              <w:t>Obiwan</w:t>
+            </w:r>
+            <w:proofErr w:type="spellEnd"/>
           </w:p>
           <w:p>
             <w:pPr>
@@ -1023,29 +1049,15 @@
                 <w:kern w:val="0"/>
               </w:rPr>
             </w:pPr>
-            <w:r>
-              <w:fldChar w:fldCharType="begin"/>
-            </w:r>
-            <w:r>
-              <w:instrText xml:space="preserve"> HYPERLINK "https://www.utdallas.edu/~chung/RE/Presentations10F/Team-hope/1%20-%20VisionDoc.pdf" </w:instrText>
-            </w:r>
-            <w:r>
-              <w:fldChar w:fldCharType="separate"/>
-            </w:r>
-            <w:r>
-              <w:rPr>
-                <w:rStyle w:val="Hyperlink"/>
-                <w:rFonts w:cs="Arial"/>
-              </w:rPr>
-              <w:t>https://www.utdallas.edu/~chung/RE/Presentations10F/Team-hope/1%20-%20VisionDoc.pdf</w:t>
-            </w:r>
-            <w:r>
-              <w:rPr>
-                <w:rStyle w:val="Hyperlink"/>
-                <w:rFonts w:cs="Arial"/>
-              </w:rPr>
-              <w:fldChar w:fldCharType="end"/>
-            </w:r>
+            <w:hyperlink r:id="rId7" w:history="1">
+              <w:r>
+                <w:rPr>
+                  <w:rStyle w:val="Hyperlink"/>
+                  <w:rFonts w:cs="Arial"/>
+                </w:rPr>
+                <w:t>https://www.utdallas.edu/~chung/RE/Presentations10F/Team-hope/1%20-%20VisionDoc.pdf</w:t>
+              </w:r>
+            </w:hyperlink>
           </w:p>
         </w:tc>
       </w:tr>
@@ -1564,8 +1576,6 @@
               </w:rPr>
               <w:t>Mark Wheeler</w:t>
             </w:r>
-            <w:bookmarkStart w:id="0" w:name="_GoBack"/>
-            <w:bookmarkEnd w:id="0"/>
           </w:p>
         </w:tc>
       </w:tr>
@@ -1643,18 +1653,18 @@
           <w:tab w:val="left" w:pos="2925"/>
         </w:tabs>
       </w:pPr>
-      <w:bookmarkStart w:id="1" w:name="_Toc350327463"/>
-      <w:bookmarkStart w:id="2" w:name="_Toc350579895"/>
-      <w:bookmarkStart w:id="3" w:name="_Toc350846054"/>
-      <w:bookmarkStart w:id="4" w:name="_Toc350846375"/>
-      <w:bookmarkStart w:id="5" w:name="_Toc354390031"/>
-      <w:bookmarkStart w:id="6" w:name="_Toc354390268"/>
-      <w:bookmarkStart w:id="7" w:name="_Toc354460389"/>
-      <w:bookmarkStart w:id="8" w:name="_Toc354460491"/>
-      <w:bookmarkStart w:id="9" w:name="_Toc362752009"/>
-      <w:bookmarkStart w:id="10" w:name="_Toc362752159"/>
-      <w:bookmarkStart w:id="11" w:name="_Toc362752786"/>
-      <w:bookmarkStart w:id="12" w:name="_Toc362843056"/>
+      <w:bookmarkStart w:id="0" w:name="_Toc350327463"/>
+      <w:bookmarkStart w:id="1" w:name="_Toc350579895"/>
+      <w:bookmarkStart w:id="2" w:name="_Toc350846054"/>
+      <w:bookmarkStart w:id="3" w:name="_Toc350846375"/>
+      <w:bookmarkStart w:id="4" w:name="_Toc354390031"/>
+      <w:bookmarkStart w:id="5" w:name="_Toc354390268"/>
+      <w:bookmarkStart w:id="6" w:name="_Toc354460389"/>
+      <w:bookmarkStart w:id="7" w:name="_Toc354460491"/>
+      <w:bookmarkStart w:id="8" w:name="_Toc362752009"/>
+      <w:bookmarkStart w:id="9" w:name="_Toc362752159"/>
+      <w:bookmarkStart w:id="10" w:name="_Toc362752786"/>
+      <w:bookmarkStart w:id="11" w:name="_Toc362843056"/>
     </w:p>
     <w:p>
       <w:pPr>
@@ -1686,7 +1696,7 @@
           <w:lang w:val="en-US"/>
         </w:rPr>
       </w:pPr>
-      <w:bookmarkStart w:id="13" w:name="_Toc316989979"/>
+      <w:bookmarkStart w:id="12" w:name="_Toc316989979"/>
       <w:r>
         <w:rPr>
           <w:rStyle w:val="Heading3CharChar"/>
@@ -1728,7 +1738,6 @@
         <w:rPr>
           <w:rStyle w:val="Heading3CharChar"/>
           <w:rFonts w:cs="Arial"/>
-          <w:b w:val="0"/>
           <w:i w:val="0"/>
           <w:sz w:val="20"/>
           <w:lang w:val="en-US"/>
@@ -1739,7 +1748,6 @@
         <w:rPr>
           <w:rStyle w:val="Heading3CharChar"/>
           <w:rFonts w:cs="Arial"/>
-          <w:b w:val="0"/>
           <w:i w:val="0"/>
           <w:sz w:val="20"/>
           <w:lang w:val="en-US"/>
@@ -1750,7 +1758,6 @@
         <w:rPr>
           <w:rStyle w:val="Heading3CharChar"/>
           <w:rFonts w:cs="Arial"/>
-          <w:b w:val="0"/>
           <w:i w:val="0"/>
           <w:sz w:val="20"/>
           <w:lang w:val="en-US"/>
@@ -2088,7 +2095,6 @@
         <w:rPr>
           <w:rStyle w:val="Heading3CharChar"/>
           <w:rFonts w:cs="Arial"/>
-          <w:b w:val="0"/>
           <w:sz w:val="20"/>
           <w:lang w:val="en-US"/>
         </w:rPr>
@@ -2097,7 +2103,6 @@
         <w:rPr>
           <w:rStyle w:val="Heading3CharChar"/>
           <w:rFonts w:cs="Arial"/>
-          <w:b w:val="0"/>
           <w:sz w:val="20"/>
           <w:lang w:val="en-US"/>
         </w:rPr>
@@ -2117,13 +2122,12 @@
         <w:rPr>
           <w:rStyle w:val="Heading3CharChar"/>
           <w:rFonts w:cs="Arial"/>
-          <w:b w:val="0"/>
           <w:sz w:val="20"/>
           <w:lang w:val="en-US"/>
         </w:rPr>
         <w:br w:type="page"/>
       </w:r>
-      <w:bookmarkStart w:id="14" w:name="_Toc316999072"/>
+      <w:bookmarkStart w:id="13" w:name="_Toc316999072"/>
       <w:r>
         <w:rPr>
           <w:rStyle w:val="Heading3CharChar"/>
@@ -2133,7 +2137,7 @@
         <w:lastRenderedPageBreak/>
         <w:t>Business Context Diagram</w:t>
       </w:r>
-      <w:bookmarkEnd w:id="14"/>
+      <w:bookmarkEnd w:id="13"/>
     </w:p>
     <w:p>
       <w:r>
@@ -2159,7 +2163,7 @@
                     </pic:cNvPicPr>
                   </pic:nvPicPr>
                   <pic:blipFill>
-                    <a:blip r:embed="rId7">
+                    <a:blip r:embed="rId8">
                       <a:extLst>
                         <a:ext uri="{28A0092B-C50C-407E-A947-70E740481C1C}">
                           <a14:useLocalDpi xmlns:a14="http://schemas.microsoft.com/office/drawing/2010/main" val="0"/>
@@ -2284,7 +2288,12 @@
               </w:rPr>
             </w:pPr>
             <w:r>
-              <w:t>X Campus</w:t>
+              <w:t>X</w:t>
+            </w:r>
+            <w:bookmarkStart w:id="14" w:name="_GoBack"/>
+            <w:bookmarkEnd w:id="14"/>
+            <w:r>
+              <w:t>Campus</w:t>
             </w:r>
           </w:p>
         </w:tc>
@@ -3063,7 +3072,7 @@
             <w:shd w:val="pct12" w:color="auto" w:fill="auto"/>
             <w:vAlign w:val="center"/>
           </w:tcPr>
-          <w:bookmarkEnd w:id="13"/>
+          <w:bookmarkEnd w:id="12"/>
           <w:p>
             <w:pPr>
               <w:spacing w:line="240" w:lineRule="atLeast"/>
@@ -3515,6 +3524,7 @@
           </w:p>
         </w:tc>
       </w:tr>
+      <w:bookmarkEnd w:id="0"/>
       <w:bookmarkEnd w:id="1"/>
       <w:bookmarkEnd w:id="2"/>
       <w:bookmarkEnd w:id="3"/>
@@ -3526,7 +3536,6 @@
       <w:bookmarkEnd w:id="9"/>
       <w:bookmarkEnd w:id="10"/>
       <w:bookmarkEnd w:id="11"/>
-      <w:bookmarkEnd w:id="12"/>
     </w:tbl>
     <w:p/>
     <w:p>
@@ -3827,9 +3836,19 @@
             <w:shd w:val="clear" w:color="auto" w:fill="auto"/>
           </w:tcPr>
           <w:p>
-            <w:r>
-              <w:t>Pavle Boraniev</w:t>
-            </w:r>
+            <w:proofErr w:type="spellStart"/>
+            <w:r>
+              <w:t>Pavle</w:t>
+            </w:r>
+            <w:proofErr w:type="spellEnd"/>
+            <w:r>
+              <w:t xml:space="preserve"> </w:t>
+            </w:r>
+            <w:proofErr w:type="spellStart"/>
+            <w:r>
+              <w:t>Boraniev</w:t>
+            </w:r>
+            <w:proofErr w:type="spellEnd"/>
           </w:p>
         </w:tc>
         <w:tc>
@@ -3996,9 +4015,9 @@
       </w:r>
     </w:p>
     <w:sectPr>
-      <w:headerReference w:type="even" r:id="rId8"/>
-      <w:headerReference w:type="default" r:id="rId9"/>
-      <w:headerReference w:type="first" r:id="rId10"/>
+      <w:headerReference w:type="even" r:id="rId9"/>
+      <w:headerReference w:type="default" r:id="rId10"/>
+      <w:headerReference w:type="first" r:id="rId11"/>
       <w:pgSz w:w="11909" w:h="16834" w:code="9"/>
       <w:pgMar w:top="1440" w:right="1440" w:bottom="1440" w:left="1440" w:header="720" w:footer="720" w:gutter="0"/>
       <w:cols w:space="720"/>
@@ -4083,6 +4102,7 @@
         <v:shape id="PowerPlusWaterMarkObject2" o:spid="_x0000_s2062" type="#_x0000_t136" style="position:absolute;margin-left:0;margin-top:0;width:509.2pt;height:127.3pt;rotation:315;z-index:-251658240;mso-position-horizontal:center;mso-position-horizontal-relative:margin;mso-position-vertical:center;mso-position-vertical-relative:margin" wrapcoords="20868 1525 19850 2795 19850 3176 20328 5209 20328 10800 18642 6861 17878 6607 17274 7369 17146 7624 16892 8640 17083 12325 15810 7369 15206 5845 14824 7115 14474 7624 14252 6734 13806 6480 13647 7115 12788 6734 12597 6734 12279 7115 11929 6734 11548 6734 11452 7115 10880 7624 10116 7369 9957 7115 9257 6480 9034 6861 8621 7242 8207 8513 6967 3939 6808 3558 5822 7496 6267 12325 5026 7369 4422 5845 4040 7115 3690 7624 2577 3558 1813 1525 1622 2287 191 2287 127 2414 668 7115 795 7624 763 13214 668 15628 350 16136 127 16391 127 16518 223 16899 2131 16899 2290 16391 2895 17788 3118 16899 5758 16899 5758 16264 5344 14231 6744 17026 7285 16899 7730 15247 8907 17026 9639 17153 10180 16264 11039 16899 12502 16899 11961 11944 13043 16264 13679 17915 13933 16899 16574 16899 16574 16264 16287 14866 17496 17280 17560 17153 18164 16518 19023 17153 19469 16136 19564 16518 20328 17026 21473 16772 21473 16518 20964 13468 20964 1906 20868 1525" fillcolor="silver" stroked="f">
           <v:fill opacity=".5"/>
           <v:textpath style="font-family:&quot;Times New Roman&quot;;font-size:1pt" string="Internal"/>
+          <w10:wrap anchorx="margin" anchory="margin"/>
         </v:shape>
       </w:pict>
     </w:r>
@@ -4184,6 +4204,7 @@
         <v:shape id="PowerPlusWaterMarkObject1" o:spid="_x0000_s2061" type="#_x0000_t136" style="position:absolute;margin-left:0;margin-top:0;width:509.2pt;height:127.3pt;rotation:315;z-index:-251659264;mso-position-horizontal:center;mso-position-horizontal-relative:margin;mso-position-vertical:center;mso-position-vertical-relative:margin" wrapcoords="20868 1525 19850 2795 19850 3176 20328 5209 20328 10800 18642 6861 17878 6607 17274 7369 17146 7624 16892 8640 17083 12325 15810 7369 15206 5845 14824 7115 14474 7624 14252 6734 13806 6480 13647 7115 12788 6734 12597 6734 12279 7115 11929 6734 11548 6734 11452 7115 10880 7624 10116 7369 9957 7115 9257 6480 9034 6861 8621 7242 8207 8513 6967 3939 6808 3558 5822 7496 6267 12325 5026 7369 4422 5845 4040 7115 3690 7624 2577 3558 1813 1525 1622 2287 191 2287 127 2414 668 7115 795 7624 763 13214 668 15628 350 16136 127 16391 127 16518 223 16899 2131 16899 2290 16391 2895 17788 3118 16899 5758 16899 5758 16264 5344 14231 6744 17026 7285 16899 7730 15247 8907 17026 9639 17153 10180 16264 11039 16899 12502 16899 11961 11944 13043 16264 13679 17915 13933 16899 16574 16899 16574 16264 16287 14866 17496 17280 17560 17153 18164 16518 19023 17153 19469 16136 19564 16518 20328 17026 21473 16772 21473 16518 20964 13468 20964 1906 20868 1525" fillcolor="silver" stroked="f">
           <v:fill opacity=".5"/>
           <v:textpath style="font-family:&quot;Times New Roman&quot;;font-size:1pt" string="Internal"/>
+          <w10:wrap anchorx="margin" anchory="margin"/>
         </v:shape>
       </w:pict>
     </w:r>
@@ -4214,7 +4235,7 @@
         <v:path o:extrusionok="f" gradientshapeok="t" o:connecttype="rect"/>
         <o:lock v:ext="edit" aspectratio="t"/>
       </v:shapetype>
-      <v:shape id="_x0000_i1027" type="#_x0000_t75" style="width:11pt;height:11pt" o:bullet="t">
+      <v:shape id="_x0000_i1029" type="#_x0000_t75" style="width:10.75pt;height:10.75pt" o:bullet="t">
         <v:imagedata r:id="rId1" o:title="mso2"/>
       </v:shape>
     </w:pict>
@@ -5941,6 +5962,50 @@
     <w:lsdException w:name="Subtitle" w:qFormat="1"/>
     <w:lsdException w:name="Strong" w:qFormat="1"/>
     <w:lsdException w:name="Emphasis" w:qFormat="1"/>
+    <w:lsdException w:name="Normal Table" w:semiHidden="1" w:unhideWhenUsed="1"/>
+    <w:lsdException w:name="Table Simple 1" w:semiHidden="1" w:unhideWhenUsed="1"/>
+    <w:lsdException w:name="Table Simple 2" w:semiHidden="1" w:unhideWhenUsed="1"/>
+    <w:lsdException w:name="Table Simple 3" w:semiHidden="1" w:unhideWhenUsed="1"/>
+    <w:lsdException w:name="Table Classic 1" w:semiHidden="1" w:unhideWhenUsed="1"/>
+    <w:lsdException w:name="Table Classic 2" w:semiHidden="1" w:unhideWhenUsed="1"/>
+    <w:lsdException w:name="Table Classic 3" w:semiHidden="1" w:unhideWhenUsed="1"/>
+    <w:lsdException w:name="Table Classic 4" w:semiHidden="1" w:unhideWhenUsed="1"/>
+    <w:lsdException w:name="Table Colorful 1" w:semiHidden="1" w:unhideWhenUsed="1"/>
+    <w:lsdException w:name="Table Colorful 2" w:semiHidden="1" w:unhideWhenUsed="1"/>
+    <w:lsdException w:name="Table Colorful 3" w:semiHidden="1" w:unhideWhenUsed="1"/>
+    <w:lsdException w:name="Table Columns 1" w:semiHidden="1" w:unhideWhenUsed="1"/>
+    <w:lsdException w:name="Table Columns 2" w:semiHidden="1" w:unhideWhenUsed="1"/>
+    <w:lsdException w:name="Table Columns 3" w:semiHidden="1" w:unhideWhenUsed="1"/>
+    <w:lsdException w:name="Table Columns 4" w:semiHidden="1" w:unhideWhenUsed="1"/>
+    <w:lsdException w:name="Table Columns 5" w:semiHidden="1" w:unhideWhenUsed="1"/>
+    <w:lsdException w:name="Table Grid 1" w:semiHidden="1" w:unhideWhenUsed="1"/>
+    <w:lsdException w:name="Table Grid 2" w:semiHidden="1" w:unhideWhenUsed="1"/>
+    <w:lsdException w:name="Table Grid 3" w:semiHidden="1" w:unhideWhenUsed="1"/>
+    <w:lsdException w:name="Table Grid 4" w:semiHidden="1" w:unhideWhenUsed="1"/>
+    <w:lsdException w:name="Table Grid 5" w:semiHidden="1" w:unhideWhenUsed="1"/>
+    <w:lsdException w:name="Table Grid 6" w:semiHidden="1" w:unhideWhenUsed="1"/>
+    <w:lsdException w:name="Table Grid 7" w:semiHidden="1" w:unhideWhenUsed="1"/>
+    <w:lsdException w:name="Table Grid 8" w:semiHidden="1" w:unhideWhenUsed="1"/>
+    <w:lsdException w:name="Table List 1" w:semiHidden="1" w:unhideWhenUsed="1"/>
+    <w:lsdException w:name="Table List 2" w:semiHidden="1" w:unhideWhenUsed="1"/>
+    <w:lsdException w:name="Table List 3" w:semiHidden="1" w:unhideWhenUsed="1"/>
+    <w:lsdException w:name="Table List 4" w:semiHidden="1" w:unhideWhenUsed="1"/>
+    <w:lsdException w:name="Table List 5" w:semiHidden="1" w:unhideWhenUsed="1"/>
+    <w:lsdException w:name="Table List 6" w:semiHidden="1" w:unhideWhenUsed="1"/>
+    <w:lsdException w:name="Table List 7" w:semiHidden="1" w:unhideWhenUsed="1"/>
+    <w:lsdException w:name="Table List 8" w:semiHidden="1" w:unhideWhenUsed="1"/>
+    <w:lsdException w:name="Table 3D effects 1" w:semiHidden="1" w:unhideWhenUsed="1"/>
+    <w:lsdException w:name="Table 3D effects 2" w:semiHidden="1" w:unhideWhenUsed="1"/>
+    <w:lsdException w:name="Table 3D effects 3" w:semiHidden="1" w:unhideWhenUsed="1"/>
+    <w:lsdException w:name="Table Contemporary" w:semiHidden="1" w:unhideWhenUsed="1"/>
+    <w:lsdException w:name="Table Elegant" w:semiHidden="1" w:unhideWhenUsed="1"/>
+    <w:lsdException w:name="Table Professional" w:semiHidden="1" w:unhideWhenUsed="1"/>
+    <w:lsdException w:name="Table Subtle 1" w:semiHidden="1" w:unhideWhenUsed="1"/>
+    <w:lsdException w:name="Table Subtle 2" w:semiHidden="1" w:unhideWhenUsed="1"/>
+    <w:lsdException w:name="Table Web 1" w:semiHidden="1" w:unhideWhenUsed="1"/>
+    <w:lsdException w:name="Table Web 2" w:semiHidden="1" w:unhideWhenUsed="1"/>
+    <w:lsdException w:name="Table Web 3" w:semiHidden="1" w:unhideWhenUsed="1"/>
+    <w:lsdException w:name="Table Theme" w:semiHidden="1" w:unhideWhenUsed="1"/>
     <w:lsdException w:name="Note Level 1" w:semiHidden="1" w:uiPriority="99" w:unhideWhenUsed="1"/>
     <w:lsdException w:name="Note Level 2" w:semiHidden="1" w:uiPriority="99" w:unhideWhenUsed="1"/>
     <w:lsdException w:name="Note Level 3" w:semiHidden="1" w:uiPriority="99" w:unhideWhenUsed="1"/>
@@ -6068,8 +6133,8 @@
     <w:lsdException w:name="Plain Table 5" w:uiPriority="31" w:qFormat="1"/>
     <w:lsdException w:name="Grid Table Light" w:uiPriority="32" w:qFormat="1"/>
     <w:lsdException w:name="Grid Table 1 Light" w:uiPriority="33" w:qFormat="1"/>
-    <w:lsdException w:name="Grid Table 2" w:semiHidden="1" w:uiPriority="37" w:unhideWhenUsed="1"/>
-    <w:lsdException w:name="Grid Table 3" w:semiHidden="1" w:uiPriority="39" w:unhideWhenUsed="1" w:qFormat="1"/>
+    <w:lsdException w:name="Grid Table 2" w:uiPriority="37"/>
+    <w:lsdException w:name="Grid Table 3" w:uiPriority="39" w:qFormat="1"/>
     <w:lsdException w:name="Grid Table 4" w:uiPriority="41"/>
     <w:lsdException w:name="Grid Table 5 Dark" w:uiPriority="42"/>
     <w:lsdException w:name="Grid Table 6 Colorful" w:uiPriority="43"/>
@@ -6351,11 +6416,15 @@
   </w:style>
   <w:style w:type="character" w:default="1" w:styleId="DefaultParagraphFont">
     <w:name w:val="Default Paragraph Font"/>
+    <w:uiPriority w:val="1"/>
     <w:semiHidden/>
+    <w:unhideWhenUsed/>
   </w:style>
   <w:style w:type="table" w:default="1" w:styleId="TableNormal">
     <w:name w:val="Normal Table"/>
+    <w:uiPriority w:val="99"/>
     <w:semiHidden/>
+    <w:unhideWhenUsed/>
     <w:tblPr>
       <w:tblInd w:w="0" w:type="dxa"/>
       <w:tblCellMar>
@@ -6368,7 +6437,9 @@
   </w:style>
   <w:style w:type="numbering" w:default="1" w:styleId="NoList">
     <w:name w:val="No List"/>
+    <w:uiPriority w:val="99"/>
     <w:semiHidden/>
+    <w:unhideWhenUsed/>
   </w:style>
   <w:style w:type="paragraph" w:styleId="Header">
     <w:name w:val="header"/>

</xml_diff>